<commit_message>
close to the api specs
</commit_message>
<xml_diff>
--- a/docs/API v1.1.docx
+++ b/docs/API v1.1.docx
@@ -96,6 +96,8 @@
             <w:r>
               <w:t>GET</w:t>
             </w:r>
+            <w:bookmarkStart w:id="0" w:name="_GoBack"/>
+            <w:bookmarkEnd w:id="0"/>
           </w:p>
         </w:tc>
       </w:tr>
@@ -167,10 +169,7 @@
       </w:tr>
     </w:tbl>
     <w:p/>
-    <w:p>
-      <w:bookmarkStart w:id="0" w:name="_GoBack"/>
-      <w:bookmarkEnd w:id="0"/>
-    </w:p>
+    <w:p/>
     <w:p>
       <w:pPr>
         <w:rPr>
@@ -419,15 +418,63 @@
           </w:tcPr>
           <w:p>
             <w:r>
-              <w:t xml:space="preserve">Array of </w:t>
+              <w:t xml:space="preserve">An object of </w:t>
+            </w:r>
+            <w:proofErr w:type="gramStart"/>
+            <w:r>
+              <w:t>{</w:t>
+            </w:r>
+            <w:r>
+              <w:t xml:space="preserve"> “</w:t>
             </w:r>
             <w:proofErr w:type="spellStart"/>
-            <w:r>
-              <w:t>ClientAttribute</w:t>
+            <w:proofErr w:type="gramEnd"/>
+            <w:r>
+              <w:t>attribName</w:t>
             </w:r>
             <w:proofErr w:type="spellEnd"/>
             <w:r>
-              <w:t xml:space="preserve"> objects</w:t>
+              <w:t>” =&gt; Value}, where “</w:t>
+            </w:r>
+            <w:proofErr w:type="spellStart"/>
+            <w:r>
+              <w:t>attribName</w:t>
+            </w:r>
+            <w:proofErr w:type="spellEnd"/>
+            <w:r>
+              <w:t xml:space="preserve">” matches a name in the </w:t>
+            </w:r>
+            <w:proofErr w:type="spellStart"/>
+            <w:r>
+              <w:t>ClientAttributeType</w:t>
+            </w:r>
+            <w:proofErr w:type="spellEnd"/>
+            <w:r>
+              <w:t xml:space="preserve"> object and Value is a </w:t>
+            </w:r>
+            <w:proofErr w:type="spellStart"/>
+            <w:r>
+              <w:t>json</w:t>
+            </w:r>
+            <w:proofErr w:type="spellEnd"/>
+            <w:r>
+              <w:t xml:space="preserve"> object consistent with the definitions of the </w:t>
+            </w:r>
+            <w:proofErr w:type="spellStart"/>
+            <w:r>
+              <w:t>attribType</w:t>
+            </w:r>
+            <w:proofErr w:type="spellEnd"/>
+            <w:r>
+              <w:t xml:space="preserve"> defined by </w:t>
+            </w:r>
+            <w:proofErr w:type="spellStart"/>
+            <w:r>
+              <w:t>ClientAttributeType</w:t>
+            </w:r>
+            <w:proofErr w:type="spellEnd"/>
+            <w:r>
+              <w:t>.</w:t>
             </w:r>
           </w:p>
         </w:tc>
@@ -2474,6 +2521,33 @@
       </w:tblBorders>
     </w:tblPr>
   </w:style>
+  <w:style w:type="paragraph" w:styleId="BalloonText">
+    <w:name w:val="Balloon Text"/>
+    <w:basedOn w:val="Normal"/>
+    <w:link w:val="BalloonTextChar"/>
+    <w:uiPriority w:val="99"/>
+    <w:semiHidden/>
+    <w:unhideWhenUsed/>
+    <w:rsid w:val="00681D8F"/>
+    <w:rPr>
+      <w:rFonts w:ascii="Times New Roman" w:hAnsi="Times New Roman" w:cs="Times New Roman"/>
+      <w:sz w:val="18"/>
+      <w:szCs w:val="18"/>
+    </w:rPr>
+  </w:style>
+  <w:style w:type="character" w:customStyle="1" w:styleId="BalloonTextChar">
+    <w:name w:val="Balloon Text Char"/>
+    <w:basedOn w:val="DefaultParagraphFont"/>
+    <w:link w:val="BalloonText"/>
+    <w:uiPriority w:val="99"/>
+    <w:semiHidden/>
+    <w:rsid w:val="00681D8F"/>
+    <w:rPr>
+      <w:rFonts w:ascii="Times New Roman" w:hAnsi="Times New Roman" w:cs="Times New Roman"/>
+      <w:sz w:val="18"/>
+      <w:szCs w:val="18"/>
+    </w:rPr>
+  </w:style>
 </w:styles>
 </file>
 

</xml_diff>